<commit_message>
Update 12/20/2023 10:33AM EST
Update as of 10:33AM EST on 12/20/2023.
</commit_message>
<xml_diff>
--- a/&SPACE DEFENSE SECURITY SYSTEMS/20231220 - Global United Defense, Inc. - Space Defense Security Systems - v1.0.1.3.docx
+++ b/&SPACE DEFENSE SECURITY SYSTEMS/20231220 - Global United Defense, Inc. - Space Defense Security Systems - v1.0.1.3.docx
@@ -191,7 +191,7 @@
           <w:sz w:val="28"/>
           <w:szCs w:val="28"/>
         </w:rPr>
-        <w:t>12/20/2023 10:31:37 AM</w:t>
+        <w:t>12/20/2023 10:33:24 AM</w:t>
       </w:r>
     </w:p>
     <w:p>
@@ -876,7 +876,23 @@
           <w:bCs/>
           <w:color w:val="FF0000"/>
         </w:rPr>
-        <w:t xml:space="preserve">LOSS OF PROPULSION PREVENTION SECURITY </w:t>
+        <w:t>LOSS OF P</w:t>
+      </w:r>
+      <w:r>
+        <w:rPr>
+          <w:b/>
+          <w:bCs/>
+          <w:color w:val="FF0000"/>
+        </w:rPr>
+        <w:t>OWER</w:t>
+      </w:r>
+      <w:r>
+        <w:rPr>
+          <w:b/>
+          <w:bCs/>
+          <w:color w:val="FF0000"/>
+        </w:rPr>
+        <w:t xml:space="preserve"> PREVENTION SECURITY </w:t>
       </w:r>
       <w:proofErr w:type="gramStart"/>
       <w:r>
@@ -947,7 +963,7 @@
           <w:bCs/>
           <w:color w:val="FF0000"/>
         </w:rPr>
-        <w:t xml:space="preserve">METEOR PREVENTION SECURITY </w:t>
+        <w:t xml:space="preserve">LOSS OF PROPULSION PREVENTION SECURITY </w:t>
       </w:r>
       <w:proofErr w:type="gramStart"/>
       <w:r>
@@ -1018,7 +1034,7 @@
           <w:bCs/>
           <w:color w:val="FF0000"/>
         </w:rPr>
-        <w:t xml:space="preserve">SPACE COLLISION PREVENTION SECURITY </w:t>
+        <w:t xml:space="preserve">METEOR PREVENTION SECURITY </w:t>
       </w:r>
       <w:proofErr w:type="gramStart"/>
       <w:r>
@@ -1089,7 +1105,7 @@
           <w:bCs/>
           <w:color w:val="FF0000"/>
         </w:rPr>
-        <w:t xml:space="preserve">SPACE DEBRIS COLLISION PREVENTION SECURITY </w:t>
+        <w:t xml:space="preserve">SPACE COLLISION PREVENTION SECURITY </w:t>
       </w:r>
       <w:proofErr w:type="gramStart"/>
       <w:r>
@@ -1160,23 +1176,7 @@
           <w:bCs/>
           <w:color w:val="FF0000"/>
         </w:rPr>
-        <w:t xml:space="preserve">SPACE </w:t>
-      </w:r>
-      <w:r>
-        <w:rPr>
-          <w:b/>
-          <w:bCs/>
-          <w:color w:val="FF0000"/>
-        </w:rPr>
-        <w:t>EQUIPMENT COLLISION</w:t>
-      </w:r>
-      <w:r>
-        <w:rPr>
-          <w:b/>
-          <w:bCs/>
-          <w:color w:val="FF0000"/>
-        </w:rPr>
-        <w:t xml:space="preserve"> PREVENTION SECURITY </w:t>
+        <w:t xml:space="preserve">SPACE DEBRIS COLLISION PREVENTION SECURITY </w:t>
       </w:r>
       <w:proofErr w:type="gramStart"/>
       <w:r>
@@ -1247,23 +1247,7 @@
           <w:bCs/>
           <w:color w:val="FF0000"/>
         </w:rPr>
-        <w:t xml:space="preserve">SPACE </w:t>
-      </w:r>
-      <w:r>
-        <w:rPr>
-          <w:b/>
-          <w:bCs/>
-          <w:color w:val="FF0000"/>
-        </w:rPr>
-        <w:t>EQUIPMENT DESTRUCTION</w:t>
-      </w:r>
-      <w:r>
-        <w:rPr>
-          <w:b/>
-          <w:bCs/>
-          <w:color w:val="FF0000"/>
-        </w:rPr>
-        <w:t xml:space="preserve"> PREVENTION SECURITY </w:t>
+        <w:t xml:space="preserve">SPACE EQUIPMENT COLLISION PREVENTION SECURITY </w:t>
       </w:r>
       <w:proofErr w:type="gramStart"/>
       <w:r>
@@ -1334,6 +1318,188 @@
           <w:bCs/>
           <w:color w:val="FF0000"/>
         </w:rPr>
+        <w:t xml:space="preserve">SPACE EQUIPMENT </w:t>
+      </w:r>
+      <w:r>
+        <w:rPr>
+          <w:b/>
+          <w:bCs/>
+          <w:color w:val="FF0000"/>
+        </w:rPr>
+        <w:t>DESTRUCTION</w:t>
+      </w:r>
+      <w:r>
+        <w:rPr>
+          <w:b/>
+          <w:bCs/>
+          <w:color w:val="FF0000"/>
+        </w:rPr>
+        <w:t xml:space="preserve"> PREVENTION SECURITY </w:t>
+      </w:r>
+      <w:proofErr w:type="gramStart"/>
+      <w:r>
+        <w:rPr>
+          <w:b/>
+          <w:bCs/>
+          <w:color w:val="FF0000"/>
+        </w:rPr>
+        <w:t>SYSTEMS</w:t>
+      </w:r>
+      <w:r>
+        <w:rPr>
+          <w:b/>
+          <w:bCs/>
+        </w:rPr>
+        <w:t>;</w:t>
+      </w:r>
+      <w:proofErr w:type="gramEnd"/>
+    </w:p>
+    <w:p>
+      <w:pPr>
+        <w:ind w:left="720"/>
+        <w:jc w:val="both"/>
+        <w:rPr>
+          <w:b/>
+          <w:bCs/>
+        </w:rPr>
+      </w:pPr>
+      <w:r>
+        <w:rPr>
+          <w:u w:val="single"/>
+        </w:rPr>
+        <w:t>SPACE DEFENSE SECURITY SYSTEM</w:t>
+      </w:r>
+      <w:r>
+        <w:t>:</w:t>
+      </w:r>
+      <w:r>
+        <w:t xml:space="preserve"> </w:t>
+      </w:r>
+      <w:r>
+        <w:rPr>
+          <w:b/>
+          <w:bCs/>
+          <w:color w:val="FF0000"/>
+        </w:rPr>
+        <w:t>A</w:t>
+      </w:r>
+      <w:r>
+        <w:rPr>
+          <w:b/>
+          <w:bCs/>
+          <w:color w:val="FF0000"/>
+        </w:rPr>
+        <w:t>LL</w:t>
+      </w:r>
+      <w:r>
+        <w:rPr>
+          <w:b/>
+          <w:bCs/>
+          <w:color w:val="FF0000"/>
+        </w:rPr>
+        <w:t xml:space="preserve"> </w:t>
+      </w:r>
+      <w:r>
+        <w:rPr>
+          <w:b/>
+          <w:bCs/>
+          <w:color w:val="FF0000"/>
+        </w:rPr>
+        <w:t xml:space="preserve">SPACE EQUIPMENT </w:t>
+      </w:r>
+      <w:r>
+        <w:rPr>
+          <w:b/>
+          <w:bCs/>
+          <w:color w:val="FF0000"/>
+        </w:rPr>
+        <w:t>MALFUNCTION</w:t>
+      </w:r>
+      <w:r>
+        <w:rPr>
+          <w:b/>
+          <w:bCs/>
+          <w:color w:val="FF0000"/>
+        </w:rPr>
+        <w:t xml:space="preserve"> </w:t>
+      </w:r>
+      <w:r>
+        <w:rPr>
+          <w:b/>
+          <w:bCs/>
+          <w:color w:val="FF0000"/>
+        </w:rPr>
+        <w:t xml:space="preserve">PREVENTION SECURITY </w:t>
+      </w:r>
+      <w:proofErr w:type="gramStart"/>
+      <w:r>
+        <w:rPr>
+          <w:b/>
+          <w:bCs/>
+          <w:color w:val="FF0000"/>
+        </w:rPr>
+        <w:t>SYSTEMS</w:t>
+      </w:r>
+      <w:r>
+        <w:rPr>
+          <w:b/>
+          <w:bCs/>
+        </w:rPr>
+        <w:t>;</w:t>
+      </w:r>
+      <w:proofErr w:type="gramEnd"/>
+    </w:p>
+    <w:p>
+      <w:pPr>
+        <w:ind w:left="720"/>
+        <w:jc w:val="both"/>
+        <w:rPr>
+          <w:b/>
+          <w:bCs/>
+        </w:rPr>
+      </w:pPr>
+      <w:r>
+        <w:rPr>
+          <w:u w:val="single"/>
+        </w:rPr>
+        <w:t>SPACE DEFENSE SECURITY SYSTEM</w:t>
+      </w:r>
+      <w:r>
+        <w:t>:</w:t>
+      </w:r>
+      <w:r>
+        <w:t xml:space="preserve"> </w:t>
+      </w:r>
+      <w:r>
+        <w:rPr>
+          <w:b/>
+          <w:bCs/>
+          <w:color w:val="FF0000"/>
+        </w:rPr>
+        <w:t>A</w:t>
+      </w:r>
+      <w:r>
+        <w:rPr>
+          <w:b/>
+          <w:bCs/>
+          <w:color w:val="FF0000"/>
+        </w:rPr>
+        <w:t>LL</w:t>
+      </w:r>
+      <w:r>
+        <w:rPr>
+          <w:b/>
+          <w:bCs/>
+          <w:color w:val="FF0000"/>
+        </w:rPr>
+        <w:t xml:space="preserve"> </w:t>
+      </w:r>
+      <w:r>
+        <w:rPr>
+          <w:b/>
+          <w:bCs/>
+          <w:color w:val="FF0000"/>
+        </w:rPr>
         <w:t xml:space="preserve">SPACE WALK ACCIDENT PREVENTION SECURITY </w:t>
       </w:r>
       <w:proofErr w:type="gramStart"/>
@@ -1367,6 +1533,7 @@
         <w:rPr>
           <w:u w:val="single"/>
         </w:rPr>
+        <w:lastRenderedPageBreak/>
         <w:t>SPACE DEFENSE SECURITY SYSTEM</w:t>
       </w:r>
       <w:r>

</xml_diff>